<commit_message>
problem description and solution
</commit_message>
<xml_diff>
--- a/会议记录/会议记录1003.docx
+++ b/会议记录/会议记录1003.docx
@@ -41,7 +41,7 @@
             <w:pPr>
               <w:spacing w:line="360" w:lineRule="auto"/>
               <w:rPr>
-                <w:rFonts w:ascii="宋体" w:eastAsia="宋体" w:hAnsi="宋体" w:hint="eastAsia"/>
+                <w:rFonts w:ascii="宋体" w:eastAsia="宋体" w:hAnsi="宋体"/>
                 <w:b/>
                 <w:sz w:val="24"/>
                 <w:szCs w:val="24"/>
@@ -66,7 +66,7 @@
             <w:pPr>
               <w:spacing w:line="360" w:lineRule="auto"/>
               <w:rPr>
-                <w:rFonts w:ascii="宋体" w:eastAsia="宋体" w:hAnsi="宋体" w:hint="eastAsia"/>
+                <w:rFonts w:ascii="宋体" w:eastAsia="宋体" w:hAnsi="宋体"/>
                 <w:sz w:val="24"/>
                 <w:szCs w:val="24"/>
               </w:rPr>
@@ -107,7 +107,7 @@
             <w:pPr>
               <w:spacing w:line="360" w:lineRule="auto"/>
               <w:rPr>
-                <w:rFonts w:ascii="宋体" w:eastAsia="宋体" w:hAnsi="宋体" w:hint="eastAsia"/>
+                <w:rFonts w:ascii="宋体" w:eastAsia="宋体" w:hAnsi="宋体"/>
                 <w:b/>
                 <w:sz w:val="24"/>
                 <w:szCs w:val="24"/>
@@ -132,7 +132,7 @@
             <w:pPr>
               <w:spacing w:line="360" w:lineRule="auto"/>
               <w:rPr>
-                <w:rFonts w:ascii="宋体" w:eastAsia="宋体" w:hAnsi="宋体" w:hint="eastAsia"/>
+                <w:rFonts w:ascii="宋体" w:eastAsia="宋体" w:hAnsi="宋体"/>
                 <w:sz w:val="24"/>
                 <w:szCs w:val="24"/>
               </w:rPr>
@@ -144,6 +144,106 @@
                 <w:szCs w:val="24"/>
               </w:rPr>
               <w:t>董本超</w:t>
+            </w:r>
+          </w:p>
+        </w:tc>
+      </w:tr>
+      <w:tr>
+        <w:tc>
+          <w:tcPr>
+            <w:tcW w:w="2547" w:type="dxa"/>
+          </w:tcPr>
+          <w:p>
+            <w:pPr>
+              <w:spacing w:line="360" w:lineRule="auto"/>
+              <w:rPr>
+                <w:rFonts w:ascii="宋体" w:eastAsia="宋体" w:hAnsi="宋体"/>
+                <w:b/>
+                <w:sz w:val="24"/>
+                <w:szCs w:val="24"/>
+              </w:rPr>
+            </w:pPr>
+            <w:r>
+              <w:rPr>
+                <w:rFonts w:ascii="宋体" w:eastAsia="宋体" w:hAnsi="宋体" w:hint="eastAsia"/>
+                <w:b/>
+                <w:sz w:val="24"/>
+                <w:szCs w:val="24"/>
+              </w:rPr>
+              <w:t>会议主题</w:t>
+            </w:r>
+          </w:p>
+        </w:tc>
+        <w:tc>
+          <w:tcPr>
+            <w:tcW w:w="5749" w:type="dxa"/>
+          </w:tcPr>
+          <w:p>
+            <w:pPr>
+              <w:spacing w:line="360" w:lineRule="auto"/>
+              <w:rPr>
+                <w:rFonts w:ascii="宋体" w:eastAsia="宋体" w:hAnsi="宋体"/>
+                <w:sz w:val="24"/>
+                <w:szCs w:val="24"/>
+              </w:rPr>
+            </w:pPr>
+            <w:r>
+              <w:rPr>
+                <w:rFonts w:ascii="宋体" w:eastAsia="宋体" w:hAnsi="宋体" w:hint="eastAsia"/>
+                <w:sz w:val="24"/>
+                <w:szCs w:val="24"/>
+              </w:rPr>
+              <w:t>确定整体思路、问题过程分析文档提纲与分工</w:t>
+            </w:r>
+          </w:p>
+        </w:tc>
+      </w:tr>
+      <w:tr>
+        <w:tc>
+          <w:tcPr>
+            <w:tcW w:w="2547" w:type="dxa"/>
+          </w:tcPr>
+          <w:p>
+            <w:pPr>
+              <w:spacing w:line="360" w:lineRule="auto"/>
+              <w:rPr>
+                <w:rFonts w:ascii="宋体" w:eastAsia="宋体" w:hAnsi="宋体"/>
+                <w:b/>
+                <w:sz w:val="24"/>
+                <w:szCs w:val="24"/>
+              </w:rPr>
+            </w:pPr>
+            <w:r>
+              <w:rPr>
+                <w:rFonts w:ascii="宋体" w:eastAsia="宋体" w:hAnsi="宋体" w:hint="eastAsia"/>
+                <w:b/>
+                <w:sz w:val="24"/>
+                <w:szCs w:val="24"/>
+              </w:rPr>
+              <w:t>记录人</w:t>
+            </w:r>
+          </w:p>
+        </w:tc>
+        <w:tc>
+          <w:tcPr>
+            <w:tcW w:w="5749" w:type="dxa"/>
+          </w:tcPr>
+          <w:p>
+            <w:pPr>
+              <w:spacing w:line="360" w:lineRule="auto"/>
+              <w:rPr>
+                <w:rFonts w:ascii="宋体" w:eastAsia="宋体" w:hAnsi="宋体"/>
+                <w:sz w:val="24"/>
+                <w:szCs w:val="24"/>
+              </w:rPr>
+            </w:pPr>
+            <w:r>
+              <w:rPr>
+                <w:rFonts w:ascii="宋体" w:eastAsia="宋体" w:hAnsi="宋体" w:hint="eastAsia"/>
+                <w:sz w:val="24"/>
+                <w:szCs w:val="24"/>
+              </w:rPr>
+              <w:t>张文玘</w:t>
             </w:r>
           </w:p>
         </w:tc>
@@ -170,7 +270,7 @@
                 <w:sz w:val="24"/>
                 <w:szCs w:val="24"/>
               </w:rPr>
-              <w:t>会议主题</w:t>
+              <w:t>整理人</w:t>
             </w:r>
           </w:p>
         </w:tc>
@@ -193,69 +293,15 @@
                 <w:sz w:val="24"/>
                 <w:szCs w:val="24"/>
               </w:rPr>
-              <w:t>确定整体思路、问题过程分析文档提纲与分工</w:t>
+              <w:t>袁阳阳</w:t>
             </w:r>
-          </w:p>
-        </w:tc>
-      </w:tr>
-      <w:tr>
-        <w:tc>
-          <w:tcPr>
-            <w:tcW w:w="2547" w:type="dxa"/>
-          </w:tcPr>
-          <w:p>
-            <w:pPr>
-              <w:spacing w:line="360" w:lineRule="auto"/>
-              <w:rPr>
-                <w:rFonts w:ascii="宋体" w:eastAsia="宋体" w:hAnsi="宋体" w:hint="eastAsia"/>
-                <w:b/>
-                <w:sz w:val="24"/>
-                <w:szCs w:val="24"/>
-              </w:rPr>
-            </w:pPr>
-            <w:r>
-              <w:rPr>
-                <w:rFonts w:ascii="宋体" w:eastAsia="宋体" w:hAnsi="宋体" w:hint="eastAsia"/>
-                <w:b/>
-                <w:sz w:val="24"/>
-                <w:szCs w:val="24"/>
-              </w:rPr>
-              <w:t>记录人</w:t>
-            </w:r>
-          </w:p>
-        </w:tc>
-        <w:tc>
-          <w:tcPr>
-            <w:tcW w:w="5749" w:type="dxa"/>
-          </w:tcPr>
-          <w:p>
-            <w:pPr>
-              <w:spacing w:line="360" w:lineRule="auto"/>
-              <w:rPr>
-                <w:rFonts w:ascii="宋体" w:eastAsia="宋体" w:hAnsi="宋体" w:hint="eastAsia"/>
-                <w:sz w:val="24"/>
-                <w:szCs w:val="24"/>
-              </w:rPr>
-            </w:pPr>
-            <w:r>
-              <w:rPr>
-                <w:rFonts w:ascii="宋体" w:eastAsia="宋体" w:hAnsi="宋体" w:hint="eastAsia"/>
-                <w:sz w:val="24"/>
-                <w:szCs w:val="24"/>
-              </w:rPr>
-              <w:t>张文玘</w:t>
-            </w:r>
+            <w:bookmarkStart w:id="0" w:name="_GoBack"/>
+            <w:bookmarkEnd w:id="0"/>
           </w:p>
         </w:tc>
       </w:tr>
     </w:tbl>
-    <w:p>
-      <w:pPr>
-        <w:rPr>
-          <w:rFonts w:hint="eastAsia"/>
-        </w:rPr>
-      </w:pPr>
-    </w:p>
+    <w:p/>
     <w:p>
       <w:pPr>
         <w:pStyle w:val="a4"/>
@@ -297,25 +343,7 @@
           <w:sz w:val="24"/>
           <w:szCs w:val="24"/>
         </w:rPr>
-        <w:t>问题分析与解决方案——建立目标模型（包含精华过程和结果）——需求涉</w:t>
-      </w:r>
-      <w:proofErr w:type="gramStart"/>
-      <w:r>
-        <w:rPr>
-          <w:rFonts w:ascii="宋体" w:eastAsia="宋体" w:hAnsi="宋体" w:hint="eastAsia"/>
-          <w:sz w:val="24"/>
-          <w:szCs w:val="24"/>
-        </w:rPr>
-        <w:t>众分析</w:t>
-      </w:r>
-      <w:proofErr w:type="gramEnd"/>
-      <w:r>
-        <w:rPr>
-          <w:rFonts w:ascii="宋体" w:eastAsia="宋体" w:hAnsi="宋体" w:hint="eastAsia"/>
-          <w:sz w:val="24"/>
-          <w:szCs w:val="24"/>
-        </w:rPr>
-        <w:t>——业务过程分析（泳道活动图）——前景和范围文档</w:t>
+        <w:t>问题分析与解决方案——建立目标模型（包含精华过程和结果）——需求涉众分析——业务过程分析（泳道活动图）——前景和范围文档</w:t>
       </w:r>
     </w:p>
     <w:p>
@@ -395,7 +423,7 @@
         <w:spacing w:line="360" w:lineRule="auto"/>
         <w:ind w:left="780" w:firstLineChars="0" w:hanging="360"/>
         <w:rPr>
-          <w:rFonts w:ascii="宋体" w:eastAsia="宋体" w:hAnsi="宋体" w:hint="eastAsia"/>
+          <w:rFonts w:ascii="宋体" w:eastAsia="宋体" w:hAnsi="宋体"/>
           <w:sz w:val="24"/>
           <w:szCs w:val="24"/>
         </w:rPr>
@@ -1045,31 +1073,13 @@
         </w:rPr>
         <w:t>c</w:t>
       </w:r>
-      <w:bookmarkStart w:id="0" w:name="_GoBack"/>
-      <w:bookmarkEnd w:id="0"/>
-      <w:r>
-        <w:rPr>
-          <w:rFonts w:ascii="宋体" w:eastAsia="宋体" w:hAnsi="宋体" w:hint="eastAsia"/>
-          <w:sz w:val="24"/>
-          <w:szCs w:val="24"/>
-        </w:rPr>
-        <w:t>、d</w:t>
-      </w:r>
-      <w:r>
-        <w:rPr>
-          <w:rFonts w:ascii="宋体" w:eastAsia="宋体" w:hAnsi="宋体" w:hint="eastAsia"/>
-          <w:sz w:val="24"/>
-          <w:szCs w:val="24"/>
-        </w:rPr>
-        <w:t>的描述和解决方案</w:t>
-      </w:r>
-      <w:r>
-        <w:rPr>
-          <w:rFonts w:ascii="宋体" w:eastAsia="宋体" w:hAnsi="宋体" w:hint="eastAsia"/>
-          <w:sz w:val="24"/>
-          <w:szCs w:val="24"/>
-        </w:rPr>
-        <w:t>；</w:t>
+      <w:r>
+        <w:rPr>
+          <w:rFonts w:ascii="宋体" w:eastAsia="宋体" w:hAnsi="宋体" w:hint="eastAsia"/>
+          <w:sz w:val="24"/>
+          <w:szCs w:val="24"/>
+        </w:rPr>
+        <w:t>、d的描述和解决方案；</w:t>
       </w:r>
     </w:p>
     <w:p>
@@ -1089,71 +1099,24 @@
           <w:sz w:val="24"/>
           <w:szCs w:val="24"/>
         </w:rPr>
-        <w:tab/>
-      </w:r>
-      <w:r>
-        <w:rPr>
-          <w:rFonts w:ascii="宋体" w:eastAsia="宋体" w:hAnsi="宋体"/>
-          <w:sz w:val="24"/>
-          <w:szCs w:val="24"/>
-        </w:rPr>
-        <w:tab/>
-      </w:r>
-      <w:r>
-        <w:rPr>
-          <w:rFonts w:ascii="宋体" w:eastAsia="宋体" w:hAnsi="宋体" w:hint="eastAsia"/>
-          <w:sz w:val="24"/>
-          <w:szCs w:val="24"/>
-        </w:rPr>
-        <w:t>张文玘</w:t>
-      </w:r>
-      <w:r>
-        <w:rPr>
-          <w:rFonts w:ascii="宋体" w:eastAsia="宋体" w:hAnsi="宋体" w:hint="eastAsia"/>
-          <w:sz w:val="24"/>
-          <w:szCs w:val="24"/>
-        </w:rPr>
-        <w:t>同学负责问题</w:t>
-      </w:r>
-      <w:r>
-        <w:rPr>
-          <w:rFonts w:ascii="宋体" w:eastAsia="宋体" w:hAnsi="宋体" w:hint="eastAsia"/>
-          <w:sz w:val="24"/>
-          <w:szCs w:val="24"/>
-        </w:rPr>
-        <w:t>2</w:t>
-      </w:r>
-      <w:r>
-        <w:rPr>
-          <w:rFonts w:ascii="宋体" w:eastAsia="宋体" w:hAnsi="宋体" w:hint="eastAsia"/>
-          <w:sz w:val="24"/>
-          <w:szCs w:val="24"/>
-        </w:rPr>
-        <w:t>）</w:t>
-      </w:r>
-      <w:r>
-        <w:rPr>
-          <w:rFonts w:ascii="宋体" w:eastAsia="宋体" w:hAnsi="宋体" w:hint="eastAsia"/>
-          <w:sz w:val="24"/>
-          <w:szCs w:val="24"/>
-        </w:rPr>
-        <w:t>a、b</w:t>
-      </w:r>
-      <w:r>
-        <w:rPr>
-          <w:rFonts w:ascii="宋体" w:eastAsia="宋体" w:hAnsi="宋体" w:hint="eastAsia"/>
-          <w:sz w:val="24"/>
-          <w:szCs w:val="24"/>
-        </w:rPr>
-        <w:t>的描述和解决方案</w:t>
-      </w:r>
-      <w:r>
-        <w:rPr>
-          <w:rFonts w:ascii="宋体" w:eastAsia="宋体" w:hAnsi="宋体" w:hint="eastAsia"/>
-          <w:sz w:val="24"/>
-          <w:szCs w:val="24"/>
-        </w:rPr>
-        <w:t>；</w:t>
+        <w:lastRenderedPageBreak/>
+        <w:tab/>
+      </w:r>
+      <w:r>
+        <w:rPr>
+          <w:rFonts w:ascii="宋体" w:eastAsia="宋体" w:hAnsi="宋体"/>
+          <w:sz w:val="24"/>
+          <w:szCs w:val="24"/>
+        </w:rPr>
+        <w:tab/>
+      </w:r>
+      <w:r>
+        <w:rPr>
+          <w:rFonts w:ascii="宋体" w:eastAsia="宋体" w:hAnsi="宋体" w:hint="eastAsia"/>
+          <w:sz w:val="24"/>
+          <w:szCs w:val="24"/>
+        </w:rPr>
+        <w:t>张文玘同学负责问题2）a、b的描述和解决方案；</w:t>
       </w:r>
     </w:p>
     <w:p>
@@ -1162,7 +1125,7 @@
         <w:spacing w:line="360" w:lineRule="auto"/>
         <w:ind w:left="780" w:firstLineChars="0" w:hanging="360"/>
         <w:rPr>
-          <w:rFonts w:ascii="宋体" w:eastAsia="宋体" w:hAnsi="宋体" w:hint="eastAsia"/>
+          <w:rFonts w:ascii="宋体" w:eastAsia="宋体" w:hAnsi="宋体"/>
           <w:sz w:val="24"/>
           <w:szCs w:val="24"/>
         </w:rPr>
@@ -1174,7 +1137,7 @@
         <w:spacing w:line="360" w:lineRule="auto"/>
         <w:ind w:left="780" w:firstLineChars="0" w:hanging="360"/>
         <w:rPr>
-          <w:rFonts w:ascii="宋体" w:eastAsia="宋体" w:hAnsi="宋体" w:hint="eastAsia"/>
+          <w:rFonts w:ascii="宋体" w:eastAsia="宋体" w:hAnsi="宋体"/>
           <w:sz w:val="24"/>
           <w:szCs w:val="24"/>
         </w:rPr>
@@ -1212,6 +1175,44 @@
     </w:sectPr>
   </w:body>
 </w:document>
+</file>
+
+<file path=word/endnotes.xml><?xml version="1.0" encoding="utf-8"?>
+<w:endnotes xmlns:wpc="http://schemas.microsoft.com/office/word/2010/wordprocessingCanvas" xmlns:cx="http://schemas.microsoft.com/office/drawing/2014/chartex" xmlns:mc="http://schemas.openxmlformats.org/markup-compatibility/2006" xmlns:o="urn:schemas-microsoft-com:office:office" xmlns:r="http://schemas.openxmlformats.org/officeDocument/2006/relationships" xmlns:m="http://schemas.openxmlformats.org/officeDocument/2006/math" xmlns:v="urn:schemas-microsoft-com:vml" xmlns:wp14="http://schemas.microsoft.com/office/word/2010/wordprocessingDrawing" xmlns:wp="http://schemas.openxmlformats.org/drawingml/2006/wordprocessingDrawing" xmlns:w10="urn:schemas-microsoft-com:office:word" xmlns:w="http://schemas.openxmlformats.org/wordprocessingml/2006/main" xmlns:w14="http://schemas.microsoft.com/office/word/2010/wordml" xmlns:w15="http://schemas.microsoft.com/office/word/2012/wordml" xmlns:w16se="http://schemas.microsoft.com/office/word/2015/wordml/symex" xmlns:wpg="http://schemas.microsoft.com/office/word/2010/wordprocessingGroup" xmlns:wpi="http://schemas.microsoft.com/office/word/2010/wordprocessingInk" xmlns:wne="http://schemas.microsoft.com/office/word/2006/wordml" xmlns:wps="http://schemas.microsoft.com/office/word/2010/wordprocessingShape" mc:Ignorable="w14 w15 w16se wp14">
+  <w:endnote w:type="separator" w:id="-1">
+    <w:p>
+      <w:r>
+        <w:separator/>
+      </w:r>
+    </w:p>
+  </w:endnote>
+  <w:endnote w:type="continuationSeparator" w:id="0">
+    <w:p>
+      <w:r>
+        <w:continuationSeparator/>
+      </w:r>
+    </w:p>
+  </w:endnote>
+</w:endnotes>
+</file>
+
+<file path=word/footnotes.xml><?xml version="1.0" encoding="utf-8"?>
+<w:footnotes xmlns:wpc="http://schemas.microsoft.com/office/word/2010/wordprocessingCanvas" xmlns:cx="http://schemas.microsoft.com/office/drawing/2014/chartex" xmlns:mc="http://schemas.openxmlformats.org/markup-compatibility/2006" xmlns:o="urn:schemas-microsoft-com:office:office" xmlns:r="http://schemas.openxmlformats.org/officeDocument/2006/relationships" xmlns:m="http://schemas.openxmlformats.org/officeDocument/2006/math" xmlns:v="urn:schemas-microsoft-com:vml" xmlns:wp14="http://schemas.microsoft.com/office/word/2010/wordprocessingDrawing" xmlns:wp="http://schemas.openxmlformats.org/drawingml/2006/wordprocessingDrawing" xmlns:w10="urn:schemas-microsoft-com:office:word" xmlns:w="http://schemas.openxmlformats.org/wordprocessingml/2006/main" xmlns:w14="http://schemas.microsoft.com/office/word/2010/wordml" xmlns:w15="http://schemas.microsoft.com/office/word/2012/wordml" xmlns:w16se="http://schemas.microsoft.com/office/word/2015/wordml/symex" xmlns:wpg="http://schemas.microsoft.com/office/word/2010/wordprocessingGroup" xmlns:wpi="http://schemas.microsoft.com/office/word/2010/wordprocessingInk" xmlns:wne="http://schemas.microsoft.com/office/word/2006/wordml" xmlns:wps="http://schemas.microsoft.com/office/word/2010/wordprocessingShape" mc:Ignorable="w14 w15 w16se wp14">
+  <w:footnote w:type="separator" w:id="-1">
+    <w:p>
+      <w:r>
+        <w:separator/>
+      </w:r>
+    </w:p>
+  </w:footnote>
+  <w:footnote w:type="continuationSeparator" w:id="0">
+    <w:p>
+      <w:r>
+        <w:continuationSeparator/>
+      </w:r>
+    </w:p>
+  </w:footnote>
+</w:footnotes>
 </file>
 
 <file path=word/numbering.xml><?xml version="1.0" encoding="utf-8"?>
@@ -1854,6 +1855,71 @@
       <w:ind w:firstLineChars="200" w:firstLine="420"/>
     </w:pPr>
   </w:style>
+  <w:style w:type="paragraph" w:styleId="a5">
+    <w:name w:val="header"/>
+    <w:basedOn w:val="a"/>
+    <w:link w:val="a6"/>
+    <w:uiPriority w:val="99"/>
+    <w:unhideWhenUsed/>
+    <w:rsid w:val="00F43654"/>
+    <w:pPr>
+      <w:pBdr>
+        <w:bottom w:val="single" w:sz="6" w:space="1" w:color="auto"/>
+      </w:pBdr>
+      <w:tabs>
+        <w:tab w:val="center" w:pos="4153"/>
+        <w:tab w:val="right" w:pos="8306"/>
+      </w:tabs>
+      <w:snapToGrid w:val="0"/>
+      <w:jc w:val="center"/>
+    </w:pPr>
+    <w:rPr>
+      <w:sz w:val="18"/>
+      <w:szCs w:val="18"/>
+    </w:rPr>
+  </w:style>
+  <w:style w:type="character" w:customStyle="1" w:styleId="a6">
+    <w:name w:val="页眉 字符"/>
+    <w:basedOn w:val="a0"/>
+    <w:link w:val="a5"/>
+    <w:uiPriority w:val="99"/>
+    <w:rsid w:val="00F43654"/>
+    <w:rPr>
+      <w:sz w:val="18"/>
+      <w:szCs w:val="18"/>
+    </w:rPr>
+  </w:style>
+  <w:style w:type="paragraph" w:styleId="a7">
+    <w:name w:val="footer"/>
+    <w:basedOn w:val="a"/>
+    <w:link w:val="a8"/>
+    <w:uiPriority w:val="99"/>
+    <w:unhideWhenUsed/>
+    <w:rsid w:val="00F43654"/>
+    <w:pPr>
+      <w:tabs>
+        <w:tab w:val="center" w:pos="4153"/>
+        <w:tab w:val="right" w:pos="8306"/>
+      </w:tabs>
+      <w:snapToGrid w:val="0"/>
+      <w:jc w:val="left"/>
+    </w:pPr>
+    <w:rPr>
+      <w:sz w:val="18"/>
+      <w:szCs w:val="18"/>
+    </w:rPr>
+  </w:style>
+  <w:style w:type="character" w:customStyle="1" w:styleId="a8">
+    <w:name w:val="页脚 字符"/>
+    <w:basedOn w:val="a0"/>
+    <w:link w:val="a7"/>
+    <w:uiPriority w:val="99"/>
+    <w:rsid w:val="00F43654"/>
+    <w:rPr>
+      <w:sz w:val="18"/>
+      <w:szCs w:val="18"/>
+    </w:rPr>
+  </w:style>
 </w:styles>
 </file>
 

</xml_diff>